<commit_message>
edit link set up
</commit_message>
<xml_diff>
--- a/50 CM Materials/Setup/LinkSetUpFile.docx
+++ b/50 CM Materials/Setup/LinkSetUpFile.docx
@@ -423,11 +423,75 @@
           </w:p>
         </w:tc>
       </w:tr>
+      <w:tr>
+        <w:trPr>
+          <w:trHeight w:val="1088"/>
+        </w:trPr>
+        <w:tc>
+          <w:tcPr>
+            <w:tcW w:w="1306" w:type="dxa"/>
+          </w:tcPr>
+          <w:p>
+            <w:pPr>
+              <w:spacing w:before="0" w:after="0"/>
+              <w:rPr>
+                <w:rFonts w:ascii="Calibri" w:hAnsi="Calibri" w:cs="Calibri"/>
+                <w:color w:val="000000"/>
+                <w:szCs w:val="22"/>
+              </w:rPr>
+            </w:pPr>
+            <w:r>
+              <w:rPr>
+                <w:rFonts w:ascii="Calibri" w:hAnsi="Calibri" w:cs="Calibri"/>
+                <w:color w:val="000000"/>
+                <w:szCs w:val="22"/>
+              </w:rPr>
+              <w:t>Crystal Report</w:t>
+            </w:r>
+          </w:p>
+        </w:tc>
+        <w:tc>
+          <w:tcPr>
+            <w:tcW w:w="891" w:type="dxa"/>
+          </w:tcPr>
+          <w:p>
+            <w:r>
+              <w:rPr>
+                <w:shd w:val="clear" w:color="auto" w:fill="FFFFFF"/>
+              </w:rPr>
+              <w:t xml:space="preserve">Version </w:t>
+            </w:r>
+            <w:r>
+              <w:rPr>
+                <w:shd w:val="clear" w:color="auto" w:fill="FFFFFF"/>
+              </w:rPr>
+              <w:t>11.05.0</w:t>
+            </w:r>
+          </w:p>
+        </w:tc>
+        <w:tc>
+          <w:tcPr>
+            <w:tcW w:w="7660" w:type="dxa"/>
+          </w:tcPr>
+          <w:p>
+            <w:pPr>
+              <w:spacing w:before="0" w:after="0"/>
+            </w:pPr>
+            <w:hyperlink r:id="rId9" w:history="1">
+              <w:r>
+                <w:rPr>
+                  <w:rStyle w:val="Hyperlink"/>
+                </w:rPr>
+                <w:t>https://crystal-reports.informer.com/11.0/</w:t>
+              </w:r>
+            </w:hyperlink>
+            <w:bookmarkStart w:id="0" w:name="_GoBack"/>
+            <w:bookmarkEnd w:id="0"/>
+          </w:p>
+        </w:tc>
+      </w:tr>
     </w:tbl>
-    <w:p>
-      <w:bookmarkStart w:id="0" w:name="_GoBack"/>
-      <w:bookmarkEnd w:id="0"/>
-    </w:p>
+    <w:p/>
     <w:sectPr>
       <w:pgSz w:w="12240" w:h="15840"/>
       <w:pgMar w:top="1440" w:right="1440" w:bottom="1440" w:left="1440" w:header="720" w:footer="720" w:gutter="0"/>

</xml_diff>